<commit_message>
Added the Architects faction
</commit_message>
<xml_diff>
--- a/Faction Cards/FactionCardsPrint.docx
+++ b/Faction Cards/FactionCardsPrint.docx
@@ -1,8 +1,10 @@
 
 <file path=word/document.xml><?xml version="1.0" encoding="utf-8"?>
-<w:document xmlns:wpc="http://schemas.microsoft.com/office/word/2010/wordprocessingCanvas" xmlns:cx="http://schemas.microsoft.com/office/drawing/2014/chartex" xmlns:cx1="http://schemas.microsoft.com/office/drawing/2015/9/8/chartex" xmlns:cx2="http://schemas.microsoft.com/office/drawing/2015/10/21/chartex" xmlns:mc="http://schemas.openxmlformats.org/markup-compatibility/2006" xmlns:o="urn:schemas-microsoft-com:office:office" xmlns:r="http://schemas.openxmlformats.org/officeDocument/2006/relationships" xmlns:m="http://schemas.openxmlformats.org/officeDocument/2006/math" xmlns:v="urn:schemas-microsoft-com:vml" xmlns:wp14="http://schemas.microsoft.com/office/word/2010/wordprocessingDrawing" xmlns:wp="http://schemas.openxmlformats.org/drawingml/2006/wordprocessingDrawing" xmlns:w10="urn:schemas-microsoft-com:office:word" xmlns:w="http://schemas.openxmlformats.org/wordprocessingml/2006/main" xmlns:w14="http://schemas.microsoft.com/office/word/2010/wordml" xmlns:w15="http://schemas.microsoft.com/office/word/2012/wordml" xmlns:w16se="http://schemas.microsoft.com/office/word/2015/wordml/symex" xmlns:wpg="http://schemas.microsoft.com/office/word/2010/wordprocessingGroup" xmlns:wpi="http://schemas.microsoft.com/office/word/2010/wordprocessingInk" xmlns:wne="http://schemas.microsoft.com/office/word/2006/wordml" xmlns:wps="http://schemas.microsoft.com/office/word/2010/wordprocessingShape" mc:Ignorable="w14 w15 w16se wp14">
+<w:document xmlns:wpc="http://schemas.microsoft.com/office/word/2010/wordprocessingCanvas" xmlns:cx="http://schemas.microsoft.com/office/drawing/2014/chartex" xmlns:cx1="http://schemas.microsoft.com/office/drawing/2015/9/8/chartex" xmlns:cx2="http://schemas.microsoft.com/office/drawing/2015/10/21/chartex" xmlns:cx3="http://schemas.microsoft.com/office/drawing/2016/5/9/chartex" xmlns:cx4="http://schemas.microsoft.com/office/drawing/2016/5/10/chartex" xmlns:cx5="http://schemas.microsoft.com/office/drawing/2016/5/11/chartex" xmlns:mc="http://schemas.openxmlformats.org/markup-compatibility/2006" xmlns:o="urn:schemas-microsoft-com:office:office" xmlns:r="http://schemas.openxmlformats.org/officeDocument/2006/relationships" xmlns:m="http://schemas.openxmlformats.org/officeDocument/2006/math" xmlns:v="urn:schemas-microsoft-com:vml" xmlns:wp14="http://schemas.microsoft.com/office/word/2010/wordprocessingDrawing" xmlns:wp="http://schemas.openxmlformats.org/drawingml/2006/wordprocessingDrawing" xmlns:w10="urn:schemas-microsoft-com:office:word" xmlns:w="http://schemas.openxmlformats.org/wordprocessingml/2006/main" xmlns:w14="http://schemas.microsoft.com/office/word/2010/wordml" xmlns:w15="http://schemas.microsoft.com/office/word/2012/wordml" xmlns:w16se="http://schemas.microsoft.com/office/word/2015/wordml/symex" xmlns:wpg="http://schemas.microsoft.com/office/word/2010/wordprocessingGroup" xmlns:wpi="http://schemas.microsoft.com/office/word/2010/wordprocessingInk" xmlns:wne="http://schemas.microsoft.com/office/word/2006/wordml" xmlns:wps="http://schemas.microsoft.com/office/word/2010/wordprocessingShape" mc:Ignorable="w14 w15 w16se wp14">
   <w:body>
     <w:p>
+      <w:bookmarkStart w:id="0" w:name="_GoBack"/>
+      <w:bookmarkEnd w:id="0"/>
       <w:r>
         <w:pict>
           <v:shapetype id="_x0000_t75" coordsize="21600,21600" o:spt="75" o:preferrelative="t" path="m@4@5l@4@11@9@11@9@5xe" filled="f" stroked="f">
@@ -24,31 +26,36 @@
             <v:path o:extrusionok="f" gradientshapeok="t" o:connecttype="rect"/>
             <o:lock v:ext="edit" aspectratio="t"/>
           </v:shapetype>
-          <v:shape id="_x0000_i1062" type="#_x0000_t75" style="width:178.45pt;height:249.2pt">
-            <v:imagedata r:id="rId5" o:title="The Nomads"/>
+          <v:shape id="_x0000_i1029" type="#_x0000_t75" style="width:178.35pt;height:249.5pt">
+            <v:imagedata r:id="rId5" o:title="The Architects"/>
           </v:shape>
         </w:pict>
       </w:r>
       <w:r>
         <w:pict>
-          <v:shape id="_x0000_i1067" type="#_x0000_t75" style="width:178.45pt;height:249.2pt">
-            <v:imagedata r:id="rId6" o:title="The Imperials"/>
+          <v:shape id="_x0000_i1025" type="#_x0000_t75" style="width:178.35pt;height:249.5pt">
+            <v:imagedata r:id="rId6" o:title="The Nomads"/>
           </v:shape>
         </w:pict>
       </w:r>
-      <w:bookmarkStart w:id="0" w:name="_GoBack"/>
       <w:r>
         <w:pict>
-          <v:shape id="_x0000_i1069" type="#_x0000_t75" style="width:178.45pt;height:249.2pt">
-            <v:imagedata r:id="rId7" o:title="The New Order"/>
+          <v:shape id="_x0000_i1026" type="#_x0000_t75" style="width:178.35pt;height:249.5pt">
+            <v:imagedata r:id="rId7" o:title="The Imperials"/>
           </v:shape>
         </w:pict>
       </w:r>
-      <w:bookmarkEnd w:id="0"/>
       <w:r>
         <w:pict>
-          <v:shape id="_x0000_i1064" type="#_x0000_t75" style="width:178.45pt;height:249.2pt">
-            <v:imagedata r:id="rId8" o:title="The Islanders"/>
+          <v:shape id="_x0000_i1027" type="#_x0000_t75" style="width:178.35pt;height:249.5pt">
+            <v:imagedata r:id="rId8" o:title="The New Order"/>
+          </v:shape>
+        </w:pict>
+      </w:r>
+      <w:r>
+        <w:pict>
+          <v:shape id="_x0000_i1028" type="#_x0000_t75" style="width:178.35pt;height:249.5pt">
+            <v:imagedata r:id="rId9" o:title="The Islanders"/>
           </v:shape>
         </w:pict>
       </w:r>
@@ -80,7 +87,7 @@
       </w:pPr>
     </w:pPrDefault>
   </w:docDefaults>
-  <w:latentStyles w:defLockedState="0" w:defUIPriority="99" w:defSemiHidden="0" w:defUnhideWhenUsed="0" w:defQFormat="0" w:count="372">
+  <w:latentStyles w:defLockedState="0" w:defUIPriority="99" w:defSemiHidden="0" w:defUnhideWhenUsed="0" w:defQFormat="0" w:count="374">
     <w:lsdException w:name="Normal" w:uiPriority="0" w:qFormat="1"/>
     <w:lsdException w:name="heading 1" w:uiPriority="9" w:qFormat="1"/>
     <w:lsdException w:name="heading 2" w:semiHidden="1" w:uiPriority="9" w:unhideWhenUsed="1" w:qFormat="1"/>
@@ -231,7 +238,7 @@
     <w:lsdException w:name="Table Subtle 1" w:semiHidden="1" w:unhideWhenUsed="1"/>
     <w:lsdException w:name="Table Subtle 2" w:semiHidden="1" w:unhideWhenUsed="1"/>
     <w:lsdException w:name="Table Web 1" w:semiHidden="1" w:unhideWhenUsed="1"/>
-    <w:lsdException w:name="Table Web 2" w:semiHidden="1" w:unhideWhenUsed="1"/>
+    <w:lsdException w:name="Table Web 3" w:semiHidden="1" w:unhideWhenUsed="1"/>
     <w:lsdException w:name="Balloon Text" w:semiHidden="1" w:unhideWhenUsed="1"/>
     <w:lsdException w:name="Table Grid" w:uiPriority="39"/>
     <w:lsdException w:name="Placeholder Text" w:semiHidden="1"/>
@@ -450,6 +457,8 @@
     <w:lsdException w:name="List Table 6 Colorful Accent 6" w:uiPriority="51"/>
     <w:lsdException w:name="List Table 7 Colorful Accent 6" w:uiPriority="52"/>
     <w:lsdException w:name="Mention" w:semiHidden="1" w:unhideWhenUsed="1"/>
+    <w:lsdException w:name="Smart Hyperlink" w:semiHidden="1" w:unhideWhenUsed="1"/>
+    <w:lsdException w:name="Hashtag" w:semiHidden="1" w:unhideWhenUsed="1"/>
   </w:latentStyles>
   <w:style w:type="paragraph" w:default="1" w:styleId="Normal">
     <w:name w:val="Normal"/>
@@ -781,7 +790,7 @@
 </file>
 
 <file path=customXml/itemProps1.xml><?xml version="1.0" encoding="utf-8"?>
-<ds:datastoreItem xmlns:ds="http://schemas.openxmlformats.org/officeDocument/2006/customXml" ds:itemID="{DA22D7B2-7AA3-4E63-A926-95F74BEA9BBD}">
+<ds:datastoreItem xmlns:ds="http://schemas.openxmlformats.org/officeDocument/2006/customXml" ds:itemID="{82EDF60A-1DC1-4F62-BC13-B07C79F2E340}">
   <ds:schemaRefs>
     <ds:schemaRef ds:uri="http://schemas.openxmlformats.org/officeDocument/2006/bibliography"/>
   </ds:schemaRefs>

</xml_diff>